<commit_message>
nav order, sitemap, booking
</commit_message>
<xml_diff>
--- a/instructions/Instructions.docx
+++ b/instructions/Instructions.docx
@@ -1729,6 +1729,22 @@
         <w:spacing w:after="0" w:line="240" w:lineRule="auto"/>
       </w:pPr>
       <w:r>
+        <w:t>П.С.: Бутонът „Заяви водач“ се появява само ако е зададено, че за маршрута има такъв.</w:t>
+      </w:r>
+    </w:p>
+    <w:p>
+      <w:pPr>
+        <w:spacing w:after="0" w:line="240" w:lineRule="auto"/>
+        <w:rPr>
+          <w:lang w:val="en-US"/>
+        </w:rPr>
+      </w:pPr>
+    </w:p>
+    <w:p>
+      <w:pPr>
+        <w:spacing w:after="0" w:line="240" w:lineRule="auto"/>
+      </w:pPr>
+      <w:r>
         <w:rPr>
           <w:b/>
         </w:rPr>
@@ -2155,6 +2171,7 @@
           <w:b/>
           <w:lang w:val="en-US"/>
         </w:rPr>
+        <w:lastRenderedPageBreak/>
         <w:t xml:space="preserve">09-gallery.html </w:t>
       </w:r>
       <w:r>
@@ -2194,7 +2211,6 @@
           <w:b/>
           <w:lang w:val="en-US"/>
         </w:rPr>
-        <w:lastRenderedPageBreak/>
         <w:t xml:space="preserve">10-gallery-images.html </w:t>
       </w:r>
       <w:r>
@@ -2721,696 +2737,882 @@
     <w:p>
       <w:pPr>
         <w:spacing w:after="0" w:line="240" w:lineRule="auto"/>
-        <w:rPr>
-          <w:b/>
-          <w:lang w:val="en-US"/>
-        </w:rPr>
-      </w:pPr>
-      <w:r>
-        <w:rPr>
-          <w:b/>
-        </w:rPr>
-        <w:t>13-</w:t>
-      </w:r>
-      <w:r>
-        <w:rPr>
-          <w:b/>
-          <w:lang w:val="en-US"/>
-        </w:rPr>
-        <w:t>organize.html</w:t>
-      </w:r>
-    </w:p>
-    <w:p>
-      <w:pPr>
-        <w:spacing w:after="0" w:line="240" w:lineRule="auto"/>
-        <w:rPr>
-          <w:lang w:val="en-US"/>
-        </w:rPr>
-      </w:pPr>
-    </w:p>
-    <w:p>
-      <w:pPr>
-        <w:pStyle w:val="ListParagraph"/>
-        <w:numPr>
-          <w:ilvl w:val="0"/>
-          <w:numId w:val="14"/>
-        </w:numPr>
-        <w:spacing w:after="0" w:line="240" w:lineRule="auto"/>
-        <w:rPr>
-          <w:lang w:val="en-US"/>
-        </w:rPr>
-      </w:pPr>
-      <w:r>
-        <w:t>Карта на прехода, ако го има в базата данни</w:t>
-      </w:r>
-      <w:r>
-        <w:t>. В противен случай – пинчета с точки за начална и крайна точка и сборен пункт. Пинчета с различни цветове или иконки.</w:t>
-      </w:r>
-    </w:p>
-    <w:p>
-      <w:pPr>
-        <w:pStyle w:val="ListParagraph"/>
-        <w:numPr>
-          <w:ilvl w:val="0"/>
-          <w:numId w:val="14"/>
-        </w:numPr>
-        <w:spacing w:after="0" w:line="240" w:lineRule="auto"/>
-        <w:rPr>
-          <w:lang w:val="en-US"/>
-        </w:rPr>
-      </w:pPr>
-      <w:r>
-        <w:t xml:space="preserve"> </w:t>
-      </w:r>
-      <w:r>
-        <w:t xml:space="preserve">Наименование на прехода с </w:t>
-      </w:r>
-      <w:r>
-        <w:rPr>
-          <w:lang w:val="en-US"/>
-        </w:rPr>
-        <w:t>autocomplete</w:t>
-      </w:r>
-      <w:r>
-        <w:t>, ако го има в базата.</w:t>
-      </w:r>
-    </w:p>
-    <w:p>
-      <w:pPr>
-        <w:pStyle w:val="ListParagraph"/>
-        <w:numPr>
-          <w:ilvl w:val="0"/>
-          <w:numId w:val="14"/>
-        </w:numPr>
-        <w:spacing w:after="0" w:line="240" w:lineRule="auto"/>
-        <w:rPr>
-          <w:lang w:val="en-US"/>
-        </w:rPr>
-      </w:pPr>
-      <w:r>
-        <w:t xml:space="preserve"> </w:t>
-      </w:r>
-      <w:r>
-        <w:t xml:space="preserve">При </w:t>
-      </w:r>
-      <w:r>
-        <w:t>избор</w:t>
-      </w:r>
-      <w:r>
-        <w:t xml:space="preserve"> на </w:t>
-      </w:r>
-      <w:r>
-        <w:t xml:space="preserve">ДА </w:t>
-      </w:r>
-      <w:r>
-        <w:t>ще въведе началната и крайната точка в долните полета от базата данни.</w:t>
-      </w:r>
-      <w:r>
-        <w:t xml:space="preserve"> Ако е НЕ – при </w:t>
-      </w:r>
-      <w:r>
-        <w:rPr>
-          <w:lang w:val="en-US"/>
-        </w:rPr>
-        <w:t xml:space="preserve">focusout </w:t>
-      </w:r>
-      <w:r>
-        <w:t>на полетата за начална, крайна и сборна точка, ще се появяват пинчета на картата с въведените координати</w:t>
-      </w:r>
-      <w:r>
-        <w:t>.</w:t>
-      </w:r>
-    </w:p>
-    <w:p>
-      <w:pPr>
-        <w:pStyle w:val="ListParagraph"/>
-        <w:numPr>
-          <w:ilvl w:val="0"/>
-          <w:numId w:val="14"/>
-        </w:numPr>
-        <w:spacing w:after="0" w:line="240" w:lineRule="auto"/>
-        <w:rPr>
-          <w:lang w:val="en-US"/>
-        </w:rPr>
-      </w:pPr>
-      <w:r>
-        <w:t>Програма на прехода. Добавяне на бутон отдолу за добавяне на полета ако е повече от 1 ден.</w:t>
-      </w:r>
-    </w:p>
-    <w:p>
-      <w:pPr>
-        <w:pStyle w:val="ListParagraph"/>
-        <w:numPr>
-          <w:ilvl w:val="0"/>
-          <w:numId w:val="14"/>
-        </w:numPr>
-        <w:spacing w:after="0" w:line="240" w:lineRule="auto"/>
-        <w:rPr>
-          <w:lang w:val="en-US"/>
-        </w:rPr>
-      </w:pPr>
-      <w:r>
-        <w:t>Когато се създаде прехода, да се включва в календара с различен цвят от зеленото.</w:t>
-      </w:r>
-    </w:p>
-    <w:p>
-      <w:pPr>
-        <w:spacing w:after="0" w:line="240" w:lineRule="auto"/>
-        <w:rPr>
-          <w:lang w:val="en-US"/>
-        </w:rPr>
-      </w:pPr>
-    </w:p>
-    <w:p>
-      <w:pPr>
-        <w:spacing w:after="0" w:line="240" w:lineRule="auto"/>
-      </w:pPr>
-      <w:r>
-        <w:rPr>
-          <w:b/>
-        </w:rPr>
-        <w:t>13-</w:t>
-      </w:r>
-      <w:r>
-        <w:rPr>
-          <w:b/>
-          <w:lang w:val="en-US"/>
-        </w:rPr>
-        <w:t>password-change.html</w:t>
-      </w:r>
-      <w:r>
-        <w:rPr>
-          <w:lang w:val="en-US"/>
-        </w:rPr>
-        <w:t xml:space="preserve"> - </w:t>
-      </w:r>
-      <w:r>
-        <w:t>ако има нещо неясно да обсъдим.</w:t>
-      </w:r>
-    </w:p>
-    <w:p>
-      <w:pPr>
-        <w:spacing w:after="0" w:line="240" w:lineRule="auto"/>
-      </w:pPr>
-    </w:p>
-    <w:p>
-      <w:pPr>
-        <w:spacing w:after="0" w:line="240" w:lineRule="auto"/>
-        <w:rPr>
-          <w:lang w:val="en-US"/>
-        </w:rPr>
-      </w:pPr>
-      <w:r>
-        <w:rPr>
-          <w:b/>
-        </w:rPr>
-        <w:t>13-</w:t>
-      </w:r>
-      <w:r>
-        <w:rPr>
-          <w:b/>
-          <w:lang w:val="en-US"/>
-        </w:rPr>
-        <w:t>profile-change.html</w:t>
-      </w:r>
-      <w:r>
-        <w:rPr>
-          <w:lang w:val="en-US"/>
-        </w:rPr>
-        <w:t xml:space="preserve"> - </w:t>
-      </w:r>
-      <w:r>
-        <w:t>ако има нещо неясно да обсъдим.</w:t>
-      </w:r>
-      <w:r>
-        <w:rPr>
-          <w:lang w:val="en-US"/>
-        </w:rPr>
-        <w:t xml:space="preserve"> </w:t>
-      </w:r>
-      <w:r>
-        <w:t xml:space="preserve">Когато потребителя е въвел и събмитнал информация, полетата вече ще имат </w:t>
-      </w:r>
-      <w:r>
-        <w:rPr>
-          <w:lang w:val="en-US"/>
-        </w:rPr>
-        <w:t>value.</w:t>
-      </w:r>
-    </w:p>
-    <w:p>
-      <w:pPr>
-        <w:spacing w:after="0" w:line="240" w:lineRule="auto"/>
-        <w:rPr>
-          <w:lang w:val="en-US"/>
-        </w:rPr>
-      </w:pPr>
-    </w:p>
-    <w:p>
-      <w:pPr>
-        <w:spacing w:after="0" w:line="240" w:lineRule="auto"/>
-        <w:rPr>
-          <w:b/>
-          <w:lang w:val="en-US"/>
-        </w:rPr>
-      </w:pPr>
-      <w:r>
-        <w:rPr>
-          <w:b/>
-        </w:rPr>
-        <w:t>13-</w:t>
-      </w:r>
-      <w:r>
-        <w:rPr>
-          <w:b/>
-          <w:lang w:val="en-US"/>
-        </w:rPr>
-        <w:t>upload-log.html</w:t>
-      </w:r>
-    </w:p>
-    <w:p>
-      <w:pPr>
-        <w:spacing w:after="0" w:line="240" w:lineRule="auto"/>
-        <w:rPr>
-          <w:lang w:val="en-US"/>
-        </w:rPr>
-      </w:pPr>
-    </w:p>
-    <w:p>
-      <w:pPr>
-        <w:pStyle w:val="ListParagraph"/>
-        <w:numPr>
-          <w:ilvl w:val="0"/>
-          <w:numId w:val="15"/>
-        </w:numPr>
-        <w:spacing w:after="0" w:line="240" w:lineRule="auto"/>
-        <w:rPr>
-          <w:lang w:val="en-US"/>
-        </w:rPr>
-      </w:pPr>
-      <w:r>
-        <w:t>Картата се ъпдейтва с качването на лога и описва маршрута от данните н</w:t>
-      </w:r>
-      <w:r>
-        <w:rPr>
-          <w:lang w:val="en-US"/>
-        </w:rPr>
-        <w:t>a gpx-a.</w:t>
-      </w:r>
-    </w:p>
-    <w:p>
-      <w:pPr>
-        <w:pStyle w:val="ListParagraph"/>
-        <w:numPr>
-          <w:ilvl w:val="0"/>
-          <w:numId w:val="15"/>
-        </w:numPr>
-        <w:spacing w:after="0" w:line="240" w:lineRule="auto"/>
-        <w:rPr>
-          <w:lang w:val="en-US"/>
-        </w:rPr>
-      </w:pPr>
-      <w:r>
-        <w:lastRenderedPageBreak/>
-        <w:t>Бутон за добавяне на текстово поле, ако има повече от 1 бележка(програма).</w:t>
-      </w:r>
-    </w:p>
-    <w:p>
-      <w:pPr>
-        <w:spacing w:after="0" w:line="240" w:lineRule="auto"/>
-        <w:rPr>
-          <w:lang w:val="en-US"/>
-        </w:rPr>
-      </w:pPr>
-    </w:p>
-    <w:p>
-      <w:pPr>
-        <w:spacing w:after="0" w:line="240" w:lineRule="auto"/>
-        <w:rPr>
-          <w:b/>
-          <w:lang w:val="en-US"/>
-        </w:rPr>
-      </w:pPr>
-      <w:r>
-        <w:rPr>
-          <w:b/>
-        </w:rPr>
-        <w:t>14-</w:t>
-      </w:r>
-      <w:r>
-        <w:rPr>
-          <w:b/>
-          <w:lang w:val="en-US"/>
-        </w:rPr>
-        <w:t>bookmarks.html</w:t>
-      </w:r>
-      <w:r>
-        <w:rPr>
-          <w:b/>
-          <w:lang w:val="en-US"/>
-        </w:rPr>
-        <w:t xml:space="preserve"> </w:t>
-      </w:r>
-      <w:r>
-        <w:rPr>
-          <w:b/>
-        </w:rPr>
-        <w:t>и 14-</w:t>
-      </w:r>
-      <w:r>
-        <w:rPr>
-          <w:b/>
-          <w:lang w:val="en-US"/>
-        </w:rPr>
-        <w:t>visited.html</w:t>
-      </w:r>
-    </w:p>
-    <w:p>
-      <w:pPr>
-        <w:spacing w:after="0" w:line="240" w:lineRule="auto"/>
-        <w:rPr>
-          <w:lang w:val="en-US"/>
-        </w:rPr>
-      </w:pPr>
-    </w:p>
-    <w:p>
-      <w:pPr>
-        <w:pStyle w:val="ListParagraph"/>
-        <w:numPr>
-          <w:ilvl w:val="0"/>
-          <w:numId w:val="16"/>
-        </w:numPr>
-        <w:spacing w:after="0" w:line="240" w:lineRule="auto"/>
-        <w:rPr>
-          <w:lang w:val="en-US"/>
-        </w:rPr>
-      </w:pPr>
-      <w:r>
-        <w:t xml:space="preserve">Карта с всички </w:t>
-      </w:r>
-      <w:r>
-        <w:rPr>
-          <w:lang w:val="en-US"/>
-        </w:rPr>
-        <w:t>bookmark-</w:t>
-      </w:r>
-      <w:r>
-        <w:t>нати</w:t>
-      </w:r>
-      <w:r>
-        <w:rPr>
-          <w:lang w:val="en-US"/>
-        </w:rPr>
-        <w:t xml:space="preserve"> (</w:t>
-      </w:r>
-      <w:r>
-        <w:t>посетени</w:t>
-      </w:r>
-      <w:r>
-        <w:rPr>
-          <w:lang w:val="en-US"/>
-        </w:rPr>
-        <w:t>)</w:t>
-      </w:r>
-      <w:r>
-        <w:t xml:space="preserve"> места</w:t>
-      </w:r>
-    </w:p>
-    <w:p>
-      <w:pPr>
-        <w:pStyle w:val="ListParagraph"/>
-        <w:numPr>
-          <w:ilvl w:val="0"/>
-          <w:numId w:val="16"/>
-        </w:numPr>
-        <w:spacing w:after="0" w:line="240" w:lineRule="auto"/>
-        <w:rPr>
-          <w:lang w:val="en-US"/>
-        </w:rPr>
-      </w:pPr>
-      <w:r>
-        <w:t>Местата, организирани по категория</w:t>
-      </w:r>
-    </w:p>
-    <w:p>
-      <w:pPr>
-        <w:pStyle w:val="ListParagraph"/>
-        <w:numPr>
-          <w:ilvl w:val="0"/>
-          <w:numId w:val="16"/>
-        </w:numPr>
-        <w:spacing w:after="0" w:line="240" w:lineRule="auto"/>
-        <w:rPr>
-          <w:lang w:val="en-US"/>
-        </w:rPr>
-      </w:pPr>
-      <w:r>
-        <w:rPr>
-          <w:lang w:val="en-US"/>
-        </w:rPr>
-        <w:t>Infinite scroll</w:t>
-      </w:r>
-      <w:r>
-        <w:t xml:space="preserve"> – първоначално 4 видими</w:t>
-      </w:r>
-    </w:p>
-    <w:p>
-      <w:pPr>
-        <w:pStyle w:val="ListParagraph"/>
-        <w:numPr>
-          <w:ilvl w:val="0"/>
-          <w:numId w:val="16"/>
-        </w:numPr>
-        <w:spacing w:after="0" w:line="240" w:lineRule="auto"/>
-        <w:rPr>
-          <w:lang w:val="en-US"/>
-        </w:rPr>
-      </w:pPr>
-      <w:r>
-        <w:t>Брояч на общо добавените места (и според категории)</w:t>
-      </w:r>
-    </w:p>
-    <w:p>
-      <w:pPr>
-        <w:spacing w:after="0" w:line="240" w:lineRule="auto"/>
-        <w:rPr>
-          <w:lang w:val="en-US"/>
-        </w:rPr>
-      </w:pPr>
-    </w:p>
-    <w:p>
-      <w:pPr>
-        <w:spacing w:after="0" w:line="240" w:lineRule="auto"/>
-      </w:pPr>
-      <w:r>
-        <w:rPr>
-          <w:b/>
-        </w:rPr>
-        <w:t>14-</w:t>
-      </w:r>
-      <w:r>
-        <w:rPr>
-          <w:b/>
-          <w:lang w:val="en-US"/>
-        </w:rPr>
-        <w:t>coordinates</w:t>
-      </w:r>
-      <w:r>
-        <w:rPr>
-          <w:b/>
-        </w:rPr>
-        <w:t>.</w:t>
-      </w:r>
-      <w:r>
-        <w:rPr>
-          <w:b/>
-          <w:lang w:val="en-US"/>
-        </w:rPr>
-        <w:t>html</w:t>
-      </w:r>
-      <w:r>
-        <w:rPr>
-          <w:lang w:val="en-US"/>
-        </w:rPr>
-        <w:t xml:space="preserve"> –</w:t>
-      </w:r>
-      <w:r>
-        <w:t xml:space="preserve"> показва текущото местоположение.</w:t>
-      </w:r>
-      <w:r>
-        <w:t xml:space="preserve"> </w:t>
-      </w:r>
-      <w:r>
-        <w:t>Ако има нещо неясно да обсъдим.</w:t>
-      </w:r>
-    </w:p>
-    <w:p>
-      <w:pPr>
-        <w:spacing w:after="0" w:line="240" w:lineRule="auto"/>
-      </w:pPr>
-    </w:p>
-    <w:p>
-      <w:pPr>
-        <w:spacing w:after="0" w:line="240" w:lineRule="auto"/>
-        <w:rPr>
-          <w:b/>
-          <w:lang w:val="en-US"/>
-        </w:rPr>
-      </w:pPr>
-      <w:r>
-        <w:rPr>
-          <w:b/>
-        </w:rPr>
-        <w:t>15-</w:t>
-      </w:r>
-      <w:r>
-        <w:rPr>
-          <w:b/>
-          <w:lang w:val="en-US"/>
-        </w:rPr>
-        <w:t>events.html</w:t>
-      </w:r>
-    </w:p>
-    <w:p>
-      <w:pPr>
-        <w:spacing w:after="0" w:line="240" w:lineRule="auto"/>
-        <w:rPr>
-          <w:b/>
-          <w:lang w:val="en-US"/>
-        </w:rPr>
-      </w:pPr>
-    </w:p>
-    <w:p>
-      <w:pPr>
-        <w:pStyle w:val="ListParagraph"/>
-        <w:numPr>
-          <w:ilvl w:val="0"/>
-          <w:numId w:val="17"/>
-        </w:numPr>
-        <w:spacing w:after="0" w:line="240" w:lineRule="auto"/>
-        <w:rPr>
-          <w:lang w:val="en-US"/>
-        </w:rPr>
-      </w:pPr>
-      <w:r>
-        <w:t>Събитие</w:t>
-      </w:r>
-      <w:r>
-        <w:rPr>
-          <w:lang w:val="en-US"/>
-        </w:rPr>
-        <w:t xml:space="preserve"> </w:t>
-      </w:r>
-      <w:r>
-        <w:t>с продължителност 2дни и повече</w:t>
-      </w:r>
-    </w:p>
-    <w:p>
-      <w:pPr>
-        <w:pStyle w:val="ListParagraph"/>
-        <w:numPr>
-          <w:ilvl w:val="0"/>
-          <w:numId w:val="17"/>
-        </w:numPr>
-        <w:spacing w:after="0" w:line="240" w:lineRule="auto"/>
-        <w:rPr>
-          <w:lang w:val="en-US"/>
-        </w:rPr>
-      </w:pPr>
-      <w:r>
-        <w:t>Целодневно събитие</w:t>
-      </w:r>
-    </w:p>
-    <w:p>
-      <w:pPr>
-        <w:pStyle w:val="ListParagraph"/>
-        <w:numPr>
-          <w:ilvl w:val="0"/>
-          <w:numId w:val="17"/>
-        </w:numPr>
-        <w:spacing w:after="0" w:line="240" w:lineRule="auto"/>
-        <w:rPr>
-          <w:lang w:val="en-US"/>
-        </w:rPr>
-      </w:pPr>
-      <w:r>
-        <w:t>Събитие с начален час</w:t>
-      </w:r>
-    </w:p>
-    <w:p>
-      <w:pPr>
-        <w:pStyle w:val="ListParagraph"/>
-        <w:numPr>
-          <w:ilvl w:val="0"/>
-          <w:numId w:val="17"/>
-        </w:numPr>
-        <w:spacing w:after="0" w:line="240" w:lineRule="auto"/>
-        <w:rPr>
-          <w:lang w:val="en-US"/>
-        </w:rPr>
-      </w:pPr>
-      <w:r>
-        <w:t>При смяна на месеца</w:t>
-      </w:r>
-      <w:r>
-        <w:t xml:space="preserve"> на календара</w:t>
-      </w:r>
-      <w:r>
-        <w:t>, се зареждат събитията за новия месец.</w:t>
-      </w:r>
-    </w:p>
-    <w:p>
-      <w:pPr>
-        <w:spacing w:after="0" w:line="240" w:lineRule="auto"/>
-        <w:rPr>
-          <w:lang w:val="en-US"/>
-        </w:rPr>
-      </w:pPr>
-    </w:p>
-    <w:p>
-      <w:pPr>
-        <w:spacing w:after="0" w:line="240" w:lineRule="auto"/>
-        <w:rPr>
-          <w:b/>
-        </w:rPr>
-      </w:pPr>
-      <w:r>
-        <w:rPr>
-          <w:b/>
-        </w:rPr>
-        <w:t>Допълнения:</w:t>
-      </w:r>
-    </w:p>
-    <w:p>
-      <w:pPr>
-        <w:spacing w:after="0" w:line="240" w:lineRule="auto"/>
-        <w:rPr>
-          <w:b/>
-        </w:rPr>
-      </w:pPr>
-    </w:p>
-    <w:p>
-      <w:pPr>
-        <w:spacing w:after="0" w:line="240" w:lineRule="auto"/>
-      </w:pPr>
-      <w:r>
-        <w:t>В профил страницата да добавим бутон „Пътеписи“. Всеки ще може да добавя пътепис, който след модерация ще се публикува. Страницата пътеписи ще има вида на Блог страницата, а отделния пътепис – на Пост страницата.</w:t>
-      </w:r>
-    </w:p>
-    <w:p>
-      <w:pPr>
-        <w:spacing w:after="0" w:line="240" w:lineRule="auto"/>
-      </w:pPr>
-    </w:p>
-    <w:p>
-      <w:pPr>
-        <w:spacing w:after="0" w:line="240" w:lineRule="auto"/>
-      </w:pPr>
-      <w:r>
-        <w:t>Да обсъдим добавянето на рейтингова система и хората с висок рейтинг ще могат да организират преходи и да вършат други неща.</w:t>
+      </w:pPr>
+      <w:r>
+        <w:t>Има променени бутони</w:t>
       </w:r>
       <w:bookmarkStart w:id="0" w:name="_GoBack"/>
       <w:bookmarkEnd w:id="0"/>
+      <w:r>
+        <w:t>. Да говорим ако има нещо неясно.</w:t>
+      </w:r>
+    </w:p>
+    <w:p>
+      <w:pPr>
+        <w:spacing w:after="0" w:line="240" w:lineRule="auto"/>
+        <w:rPr>
+          <w:lang w:val="en-US"/>
+        </w:rPr>
+      </w:pPr>
+    </w:p>
+    <w:p>
+      <w:pPr>
+        <w:spacing w:after="0" w:line="240" w:lineRule="auto"/>
+        <w:rPr>
+          <w:b/>
+          <w:lang w:val="en-US"/>
+        </w:rPr>
+      </w:pPr>
+      <w:r>
+        <w:rPr>
+          <w:b/>
+        </w:rPr>
+        <w:t>13-</w:t>
+      </w:r>
+      <w:r>
+        <w:rPr>
+          <w:b/>
+          <w:lang w:val="en-US"/>
+        </w:rPr>
+        <w:t>organize.html</w:t>
+      </w:r>
+    </w:p>
+    <w:p>
+      <w:pPr>
+        <w:spacing w:after="0" w:line="240" w:lineRule="auto"/>
+        <w:rPr>
+          <w:lang w:val="en-US"/>
+        </w:rPr>
+      </w:pPr>
+    </w:p>
+    <w:p>
+      <w:pPr>
+        <w:pStyle w:val="ListParagraph"/>
+        <w:numPr>
+          <w:ilvl w:val="0"/>
+          <w:numId w:val="14"/>
+        </w:numPr>
+        <w:spacing w:after="0" w:line="240" w:lineRule="auto"/>
+        <w:rPr>
+          <w:lang w:val="en-US"/>
+        </w:rPr>
+      </w:pPr>
+      <w:r>
+        <w:t>Карта на прехода, ако го има в базата данни</w:t>
+      </w:r>
+      <w:r>
+        <w:t>. В противен случай – пинчета с точки за начална и крайна точка и сборен пункт. Пинчета с различни цветове или иконки.</w:t>
+      </w:r>
+    </w:p>
+    <w:p>
+      <w:pPr>
+        <w:pStyle w:val="ListParagraph"/>
+        <w:numPr>
+          <w:ilvl w:val="0"/>
+          <w:numId w:val="14"/>
+        </w:numPr>
+        <w:spacing w:after="0" w:line="240" w:lineRule="auto"/>
+        <w:rPr>
+          <w:lang w:val="en-US"/>
+        </w:rPr>
+      </w:pPr>
+      <w:r>
+        <w:t xml:space="preserve"> </w:t>
+      </w:r>
+      <w:r>
+        <w:t xml:space="preserve">Наименование на прехода с </w:t>
+      </w:r>
+      <w:r>
+        <w:rPr>
+          <w:lang w:val="en-US"/>
+        </w:rPr>
+        <w:t>autocomplete</w:t>
+      </w:r>
+      <w:r>
+        <w:t>, ако го има в базата.</w:t>
+      </w:r>
+    </w:p>
+    <w:p>
+      <w:pPr>
+        <w:pStyle w:val="ListParagraph"/>
+        <w:numPr>
+          <w:ilvl w:val="0"/>
+          <w:numId w:val="14"/>
+        </w:numPr>
+        <w:spacing w:after="0" w:line="240" w:lineRule="auto"/>
+        <w:rPr>
+          <w:lang w:val="en-US"/>
+        </w:rPr>
+      </w:pPr>
+      <w:r>
+        <w:t xml:space="preserve"> </w:t>
+      </w:r>
+      <w:r>
+        <w:t xml:space="preserve">При </w:t>
+      </w:r>
+      <w:r>
+        <w:t>избор</w:t>
+      </w:r>
+      <w:r>
+        <w:t xml:space="preserve"> на </w:t>
+      </w:r>
+      <w:r>
+        <w:t xml:space="preserve">ДА </w:t>
+      </w:r>
+      <w:r>
+        <w:t>ще въведе началната и крайната точка в долните полета от базата данни.</w:t>
+      </w:r>
+      <w:r>
+        <w:t xml:space="preserve"> Ако е НЕ – при </w:t>
+      </w:r>
+      <w:r>
+        <w:rPr>
+          <w:lang w:val="en-US"/>
+        </w:rPr>
+        <w:t xml:space="preserve">focusout </w:t>
+      </w:r>
+      <w:r>
+        <w:t>на полетата за начална, крайна и сборна точка, ще се появяват пинчета на картата с въведените координати</w:t>
+      </w:r>
+      <w:r>
+        <w:t>.</w:t>
+      </w:r>
+    </w:p>
+    <w:p>
+      <w:pPr>
+        <w:pStyle w:val="ListParagraph"/>
+        <w:numPr>
+          <w:ilvl w:val="0"/>
+          <w:numId w:val="14"/>
+        </w:numPr>
+        <w:spacing w:after="0" w:line="240" w:lineRule="auto"/>
+        <w:rPr>
+          <w:lang w:val="en-US"/>
+        </w:rPr>
+      </w:pPr>
+      <w:r>
+        <w:t>Програма на прехода. Добавяне на бутон отдолу за добавяне на полета ако е повече от 1 ден.</w:t>
+      </w:r>
+    </w:p>
+    <w:p>
+      <w:pPr>
+        <w:pStyle w:val="ListParagraph"/>
+        <w:numPr>
+          <w:ilvl w:val="0"/>
+          <w:numId w:val="14"/>
+        </w:numPr>
+        <w:spacing w:after="0" w:line="240" w:lineRule="auto"/>
+        <w:rPr>
+          <w:lang w:val="en-US"/>
+        </w:rPr>
+      </w:pPr>
+      <w:r>
+        <w:t>Когато се създаде прехода, да се включва в календара с различен цвят от зеленото.</w:t>
+      </w:r>
+    </w:p>
+    <w:p>
+      <w:pPr>
+        <w:spacing w:after="0" w:line="240" w:lineRule="auto"/>
+        <w:rPr>
+          <w:lang w:val="en-US"/>
+        </w:rPr>
+      </w:pPr>
+    </w:p>
+    <w:p>
+      <w:pPr>
+        <w:spacing w:after="0" w:line="240" w:lineRule="auto"/>
+      </w:pPr>
+      <w:r>
+        <w:rPr>
+          <w:b/>
+        </w:rPr>
+        <w:t>13-</w:t>
+      </w:r>
+      <w:r>
+        <w:rPr>
+          <w:b/>
+          <w:lang w:val="en-US"/>
+        </w:rPr>
+        <w:t>password-change.html</w:t>
+      </w:r>
+      <w:r>
+        <w:rPr>
+          <w:lang w:val="en-US"/>
+        </w:rPr>
+        <w:t xml:space="preserve"> - </w:t>
+      </w:r>
+      <w:r>
+        <w:t>ако има нещо неясно да обсъдим.</w:t>
+      </w:r>
+    </w:p>
+    <w:p>
+      <w:pPr>
+        <w:spacing w:after="0" w:line="240" w:lineRule="auto"/>
+      </w:pPr>
+    </w:p>
+    <w:p>
+      <w:pPr>
+        <w:spacing w:after="0" w:line="240" w:lineRule="auto"/>
+        <w:rPr>
+          <w:lang w:val="en-US"/>
+        </w:rPr>
+      </w:pPr>
+      <w:r>
+        <w:rPr>
+          <w:b/>
+        </w:rPr>
+        <w:t>13-</w:t>
+      </w:r>
+      <w:r>
+        <w:rPr>
+          <w:b/>
+          <w:lang w:val="en-US"/>
+        </w:rPr>
+        <w:t>profile-change.html</w:t>
+      </w:r>
+      <w:r>
+        <w:rPr>
+          <w:lang w:val="en-US"/>
+        </w:rPr>
+        <w:t xml:space="preserve"> - </w:t>
+      </w:r>
+      <w:r>
+        <w:t>ако има нещо неясно да обсъдим.</w:t>
+      </w:r>
+      <w:r>
+        <w:rPr>
+          <w:lang w:val="en-US"/>
+        </w:rPr>
+        <w:t xml:space="preserve"> </w:t>
+      </w:r>
+      <w:r>
+        <w:t xml:space="preserve">Когато потребителя е въвел и събмитнал информация, полетата вече ще имат </w:t>
+      </w:r>
+      <w:r>
+        <w:rPr>
+          <w:lang w:val="en-US"/>
+        </w:rPr>
+        <w:t>value.</w:t>
+      </w:r>
+    </w:p>
+    <w:p>
+      <w:pPr>
+        <w:spacing w:after="0" w:line="240" w:lineRule="auto"/>
+        <w:rPr>
+          <w:lang w:val="en-US"/>
+        </w:rPr>
+      </w:pPr>
+    </w:p>
+    <w:p>
+      <w:pPr>
+        <w:spacing w:after="0" w:line="240" w:lineRule="auto"/>
+        <w:rPr>
+          <w:b/>
+          <w:lang w:val="en-US"/>
+        </w:rPr>
+      </w:pPr>
+      <w:r>
+        <w:rPr>
+          <w:b/>
+        </w:rPr>
+        <w:t>13-</w:t>
+      </w:r>
+      <w:r>
+        <w:rPr>
+          <w:b/>
+          <w:lang w:val="en-US"/>
+        </w:rPr>
+        <w:t>upload-log.html</w:t>
+      </w:r>
+    </w:p>
+    <w:p>
+      <w:pPr>
+        <w:spacing w:after="0" w:line="240" w:lineRule="auto"/>
+        <w:rPr>
+          <w:lang w:val="en-US"/>
+        </w:rPr>
+      </w:pPr>
+    </w:p>
+    <w:p>
+      <w:pPr>
+        <w:pStyle w:val="ListParagraph"/>
+        <w:numPr>
+          <w:ilvl w:val="0"/>
+          <w:numId w:val="15"/>
+        </w:numPr>
+        <w:spacing w:after="0" w:line="240" w:lineRule="auto"/>
+        <w:rPr>
+          <w:lang w:val="en-US"/>
+        </w:rPr>
+      </w:pPr>
+      <w:r>
+        <w:t>Картата се ъпдейтва с качването на лога и описва маршрута от данните н</w:t>
+      </w:r>
+      <w:r>
+        <w:rPr>
+          <w:lang w:val="en-US"/>
+        </w:rPr>
+        <w:t>a gpx-a.</w:t>
+      </w:r>
+    </w:p>
+    <w:p>
+      <w:pPr>
+        <w:pStyle w:val="ListParagraph"/>
+        <w:numPr>
+          <w:ilvl w:val="0"/>
+          <w:numId w:val="15"/>
+        </w:numPr>
+        <w:spacing w:after="0" w:line="240" w:lineRule="auto"/>
+        <w:rPr>
+          <w:lang w:val="en-US"/>
+        </w:rPr>
+      </w:pPr>
+      <w:r>
+        <w:t>Бутон за добавяне на текстово поле, ако има повече от 1 бележка(програма).</w:t>
+      </w:r>
+    </w:p>
+    <w:p>
+      <w:pPr>
+        <w:spacing w:after="0" w:line="240" w:lineRule="auto"/>
+        <w:rPr>
+          <w:lang w:val="en-US"/>
+        </w:rPr>
+      </w:pPr>
+    </w:p>
+    <w:p>
+      <w:pPr>
+        <w:spacing w:after="0" w:line="240" w:lineRule="auto"/>
+        <w:rPr>
+          <w:b/>
+          <w:lang w:val="en-US"/>
+        </w:rPr>
+      </w:pPr>
+      <w:r>
+        <w:rPr>
+          <w:b/>
+        </w:rPr>
+        <w:t>14-</w:t>
+      </w:r>
+      <w:r>
+        <w:rPr>
+          <w:b/>
+          <w:lang w:val="en-US"/>
+        </w:rPr>
+        <w:t>favourites</w:t>
+      </w:r>
+      <w:r>
+        <w:rPr>
+          <w:b/>
+          <w:lang w:val="en-US"/>
+        </w:rPr>
+        <w:t>.html</w:t>
+      </w:r>
+      <w:r>
+        <w:rPr>
+          <w:b/>
+          <w:lang w:val="en-US"/>
+        </w:rPr>
+        <w:t xml:space="preserve"> </w:t>
+      </w:r>
+      <w:r>
+        <w:rPr>
+          <w:b/>
+        </w:rPr>
+        <w:t>и 14-</w:t>
+      </w:r>
+      <w:r>
+        <w:rPr>
+          <w:b/>
+          <w:lang w:val="en-US"/>
+        </w:rPr>
+        <w:t>visited.html</w:t>
+      </w:r>
+    </w:p>
+    <w:p>
+      <w:pPr>
+        <w:spacing w:after="0" w:line="240" w:lineRule="auto"/>
+        <w:rPr>
+          <w:lang w:val="en-US"/>
+        </w:rPr>
+      </w:pPr>
+    </w:p>
+    <w:p>
+      <w:pPr>
+        <w:pStyle w:val="ListParagraph"/>
+        <w:numPr>
+          <w:ilvl w:val="0"/>
+          <w:numId w:val="16"/>
+        </w:numPr>
+        <w:spacing w:after="0" w:line="240" w:lineRule="auto"/>
+        <w:rPr>
+          <w:lang w:val="en-US"/>
+        </w:rPr>
+      </w:pPr>
+      <w:r>
+        <w:t xml:space="preserve">Карта с всички </w:t>
+      </w:r>
+      <w:r>
+        <w:rPr>
+          <w:lang w:val="en-US"/>
+        </w:rPr>
+        <w:t>bookmark-</w:t>
+      </w:r>
+      <w:r>
+        <w:t>нати</w:t>
+      </w:r>
+      <w:r>
+        <w:rPr>
+          <w:lang w:val="en-US"/>
+        </w:rPr>
+        <w:t xml:space="preserve"> (</w:t>
+      </w:r>
+      <w:r>
+        <w:t>посетени</w:t>
+      </w:r>
+      <w:r>
+        <w:rPr>
+          <w:lang w:val="en-US"/>
+        </w:rPr>
+        <w:t>)</w:t>
+      </w:r>
+      <w:r>
+        <w:t xml:space="preserve"> места</w:t>
+      </w:r>
+    </w:p>
+    <w:p>
+      <w:pPr>
+        <w:pStyle w:val="ListParagraph"/>
+        <w:numPr>
+          <w:ilvl w:val="0"/>
+          <w:numId w:val="16"/>
+        </w:numPr>
+        <w:spacing w:after="0" w:line="240" w:lineRule="auto"/>
+        <w:rPr>
+          <w:lang w:val="en-US"/>
+        </w:rPr>
+      </w:pPr>
+      <w:r>
+        <w:t>Местата, организирани по категория</w:t>
+      </w:r>
+    </w:p>
+    <w:p>
+      <w:pPr>
+        <w:pStyle w:val="ListParagraph"/>
+        <w:numPr>
+          <w:ilvl w:val="0"/>
+          <w:numId w:val="16"/>
+        </w:numPr>
+        <w:spacing w:after="0" w:line="240" w:lineRule="auto"/>
+        <w:rPr>
+          <w:lang w:val="en-US"/>
+        </w:rPr>
+      </w:pPr>
+      <w:r>
+        <w:rPr>
+          <w:lang w:val="en-US"/>
+        </w:rPr>
+        <w:t>Infinite scroll</w:t>
+      </w:r>
+      <w:r>
+        <w:t xml:space="preserve"> – първоначално 4 видими</w:t>
+      </w:r>
+    </w:p>
+    <w:p>
+      <w:pPr>
+        <w:pStyle w:val="ListParagraph"/>
+        <w:numPr>
+          <w:ilvl w:val="0"/>
+          <w:numId w:val="16"/>
+        </w:numPr>
+        <w:spacing w:after="0" w:line="240" w:lineRule="auto"/>
+        <w:rPr>
+          <w:lang w:val="en-US"/>
+        </w:rPr>
+      </w:pPr>
+      <w:r>
+        <w:t>Брояч на общо добавените места (и според категории)</w:t>
+      </w:r>
+    </w:p>
+    <w:p>
+      <w:pPr>
+        <w:pStyle w:val="ListParagraph"/>
+        <w:numPr>
+          <w:ilvl w:val="0"/>
+          <w:numId w:val="16"/>
+        </w:numPr>
+        <w:spacing w:after="0" w:line="240" w:lineRule="auto"/>
+        <w:rPr>
+          <w:lang w:val="en-US"/>
+        </w:rPr>
+      </w:pPr>
+      <w:r>
+        <w:t xml:space="preserve">Да говорим преди да го направим !!! Може би ще се смени </w:t>
+      </w:r>
+      <w:r>
+        <w:rPr>
+          <w:lang w:val="en-US"/>
+        </w:rPr>
+        <w:t>template-a</w:t>
+      </w:r>
+      <w:r>
+        <w:t>.</w:t>
+      </w:r>
+    </w:p>
+    <w:p>
+      <w:pPr>
+        <w:spacing w:after="0" w:line="240" w:lineRule="auto"/>
+        <w:rPr>
+          <w:lang w:val="en-US"/>
+        </w:rPr>
+      </w:pPr>
+    </w:p>
+    <w:p>
+      <w:pPr>
+        <w:spacing w:after="0" w:line="240" w:lineRule="auto"/>
+      </w:pPr>
+      <w:r>
+        <w:rPr>
+          <w:b/>
+        </w:rPr>
+        <w:t>14-</w:t>
+      </w:r>
+      <w:r>
+        <w:rPr>
+          <w:b/>
+          <w:lang w:val="en-US"/>
+        </w:rPr>
+        <w:t>coordinates</w:t>
+      </w:r>
+      <w:r>
+        <w:rPr>
+          <w:b/>
+        </w:rPr>
+        <w:t>.</w:t>
+      </w:r>
+      <w:r>
+        <w:rPr>
+          <w:b/>
+          <w:lang w:val="en-US"/>
+        </w:rPr>
+        <w:t>html</w:t>
+      </w:r>
+      <w:r>
+        <w:rPr>
+          <w:lang w:val="en-US"/>
+        </w:rPr>
+        <w:t xml:space="preserve"> –</w:t>
+      </w:r>
+      <w:r>
+        <w:t xml:space="preserve"> показва текущото местоположение.</w:t>
+      </w:r>
+      <w:r>
+        <w:t xml:space="preserve"> </w:t>
+      </w:r>
+      <w:r>
+        <w:t>Ако има нещо неясно да обсъдим.</w:t>
+      </w:r>
+    </w:p>
+    <w:p>
+      <w:pPr>
+        <w:spacing w:after="0" w:line="240" w:lineRule="auto"/>
+      </w:pPr>
+    </w:p>
+    <w:p>
+      <w:pPr>
+        <w:spacing w:after="0" w:line="240" w:lineRule="auto"/>
+        <w:rPr>
+          <w:b/>
+          <w:lang w:val="en-US"/>
+        </w:rPr>
+      </w:pPr>
+      <w:r>
+        <w:rPr>
+          <w:b/>
+        </w:rPr>
+        <w:t>15-</w:t>
+      </w:r>
+      <w:r>
+        <w:rPr>
+          <w:b/>
+          <w:lang w:val="en-US"/>
+        </w:rPr>
+        <w:t>events.html</w:t>
+      </w:r>
+    </w:p>
+    <w:p>
+      <w:pPr>
+        <w:spacing w:after="0" w:line="240" w:lineRule="auto"/>
+        <w:rPr>
+          <w:b/>
+          <w:lang w:val="en-US"/>
+        </w:rPr>
+      </w:pPr>
+    </w:p>
+    <w:p>
+      <w:pPr>
+        <w:pStyle w:val="ListParagraph"/>
+        <w:numPr>
+          <w:ilvl w:val="0"/>
+          <w:numId w:val="17"/>
+        </w:numPr>
+        <w:spacing w:after="0" w:line="240" w:lineRule="auto"/>
+        <w:rPr>
+          <w:lang w:val="en-US"/>
+        </w:rPr>
+      </w:pPr>
+      <w:r>
+        <w:t>Събитие</w:t>
+      </w:r>
+      <w:r>
+        <w:rPr>
+          <w:lang w:val="en-US"/>
+        </w:rPr>
+        <w:t xml:space="preserve"> </w:t>
+      </w:r>
+      <w:r>
+        <w:t>с продължителност 2дни и повече</w:t>
+      </w:r>
+    </w:p>
+    <w:p>
+      <w:pPr>
+        <w:pStyle w:val="ListParagraph"/>
+        <w:numPr>
+          <w:ilvl w:val="0"/>
+          <w:numId w:val="17"/>
+        </w:numPr>
+        <w:spacing w:after="0" w:line="240" w:lineRule="auto"/>
+        <w:rPr>
+          <w:lang w:val="en-US"/>
+        </w:rPr>
+      </w:pPr>
+      <w:r>
+        <w:t>Целодневно събитие</w:t>
+      </w:r>
+    </w:p>
+    <w:p>
+      <w:pPr>
+        <w:pStyle w:val="ListParagraph"/>
+        <w:numPr>
+          <w:ilvl w:val="0"/>
+          <w:numId w:val="17"/>
+        </w:numPr>
+        <w:spacing w:after="0" w:line="240" w:lineRule="auto"/>
+        <w:rPr>
+          <w:lang w:val="en-US"/>
+        </w:rPr>
+      </w:pPr>
+      <w:r>
+        <w:t>Събитие с начален час</w:t>
+      </w:r>
+    </w:p>
+    <w:p>
+      <w:pPr>
+        <w:pStyle w:val="ListParagraph"/>
+        <w:numPr>
+          <w:ilvl w:val="0"/>
+          <w:numId w:val="17"/>
+        </w:numPr>
+        <w:spacing w:after="0" w:line="240" w:lineRule="auto"/>
+        <w:rPr>
+          <w:lang w:val="en-US"/>
+        </w:rPr>
+      </w:pPr>
+      <w:r>
+        <w:t>При смяна на месеца</w:t>
+      </w:r>
+      <w:r>
+        <w:t xml:space="preserve"> на календара</w:t>
+      </w:r>
+      <w:r>
+        <w:t>, се зареждат събитията за новия месец.</w:t>
+      </w:r>
+    </w:p>
+    <w:p>
+      <w:pPr>
+        <w:spacing w:after="0" w:line="240" w:lineRule="auto"/>
+        <w:rPr>
+          <w:lang w:val="en-US"/>
+        </w:rPr>
+      </w:pPr>
+    </w:p>
+    <w:p>
+      <w:pPr>
+        <w:spacing w:after="0" w:line="240" w:lineRule="auto"/>
+        <w:rPr>
+          <w:b/>
+          <w:lang w:val="en-US"/>
+        </w:rPr>
+      </w:pPr>
+      <w:r>
+        <w:rPr>
+          <w:b/>
+          <w:lang w:val="en-US"/>
+        </w:rPr>
+        <w:t>16-plans.html</w:t>
+      </w:r>
+    </w:p>
+    <w:p>
+      <w:pPr>
+        <w:spacing w:after="0" w:line="240" w:lineRule="auto"/>
+        <w:rPr>
+          <w:lang w:val="en-US"/>
+        </w:rPr>
+      </w:pPr>
+    </w:p>
+    <w:p>
+      <w:pPr>
+        <w:spacing w:after="0" w:line="240" w:lineRule="auto"/>
+      </w:pPr>
+      <w:r>
+        <w:t xml:space="preserve">Организирани екскурзии са един вид папки, в които слагаме няколко различни обекта, за да образуват една екскурзия. Когато първоначално добавим обект към плановете, той се намира извън папка – отдолу. Когато натиснем бутонът „Добави към екскурзия“ се появява </w:t>
+      </w:r>
+      <w:r>
+        <w:rPr>
+          <w:lang w:val="en-US"/>
+        </w:rPr>
+        <w:t>tooltip</w:t>
+      </w:r>
+      <w:r>
+        <w:t xml:space="preserve"> с възможните папки, където да го сложим. Подобно на </w:t>
+      </w:r>
+      <w:r>
+        <w:rPr>
+          <w:lang w:val="en-US"/>
+        </w:rPr>
+        <w:t xml:space="preserve">youtube. </w:t>
+      </w:r>
+      <w:r>
+        <w:t xml:space="preserve">Когато влезем в папката </w:t>
+      </w:r>
+      <w:r>
+        <w:rPr>
+          <w:lang w:val="en-US"/>
+        </w:rPr>
+        <w:t>template-</w:t>
+      </w:r>
+      <w:r>
+        <w:t xml:space="preserve">а е същия като този в „Планове“, с разликата, че бутона </w:t>
+      </w:r>
+      <w:r>
+        <w:t>„Добави към екскурзия“</w:t>
+      </w:r>
+      <w:r>
+        <w:t xml:space="preserve"> се нарича </w:t>
+      </w:r>
+      <w:r>
+        <w:t>„</w:t>
+      </w:r>
+      <w:r>
+        <w:t>Премести</w:t>
+      </w:r>
+      <w:r>
+        <w:t xml:space="preserve"> </w:t>
+      </w:r>
+      <w:r>
+        <w:t>в</w:t>
+      </w:r>
+      <w:r>
+        <w:t xml:space="preserve"> екскурзия“</w:t>
+      </w:r>
+      <w:r>
+        <w:t>.</w:t>
+      </w:r>
+    </w:p>
+    <w:p>
+      <w:pPr>
+        <w:spacing w:after="0" w:line="240" w:lineRule="auto"/>
+      </w:pPr>
+    </w:p>
+    <w:p>
+      <w:pPr>
+        <w:spacing w:after="0" w:line="240" w:lineRule="auto"/>
+        <w:rPr>
+          <w:b/>
+        </w:rPr>
+      </w:pPr>
+      <w:r>
+        <w:rPr>
+          <w:b/>
+        </w:rPr>
+        <w:t>Допълнения:</w:t>
+      </w:r>
+    </w:p>
+    <w:p>
+      <w:pPr>
+        <w:spacing w:after="0" w:line="240" w:lineRule="auto"/>
+        <w:rPr>
+          <w:b/>
+        </w:rPr>
+      </w:pPr>
+    </w:p>
+    <w:p>
+      <w:pPr>
+        <w:spacing w:after="0" w:line="240" w:lineRule="auto"/>
+      </w:pPr>
+      <w:r>
+        <w:t>В профил страницата да добавим бутон „Пътеписи“. Всеки ще може да добавя пътепис, който след модерация ще се публикува. Страницата пътеписи ще има вида на Блог страницата, а отделния пътепис – на Пост страницата.</w:t>
+      </w:r>
+    </w:p>
+    <w:p>
+      <w:pPr>
+        <w:spacing w:after="0" w:line="240" w:lineRule="auto"/>
+      </w:pPr>
+    </w:p>
+    <w:p>
+      <w:pPr>
+        <w:spacing w:after="0" w:line="240" w:lineRule="auto"/>
+      </w:pPr>
+      <w:r>
+        <w:t>Да обсъдим добавянето на рейтингова система и хората с висок рейтинг ще могат да организират преходи и да вършат други неща.</w:t>
+      </w:r>
+    </w:p>
+    <w:p>
+      <w:pPr>
+        <w:spacing w:after="0" w:line="240" w:lineRule="auto"/>
+      </w:pPr>
+    </w:p>
+    <w:p>
+      <w:pPr>
+        <w:spacing w:after="0" w:line="240" w:lineRule="auto"/>
+      </w:pPr>
+      <w:r>
+        <w:t>На всички места по картите заглавията на пинчетата да бъдат линкове към съответния обект.</w:t>
+      </w:r>
+    </w:p>
+    <w:p>
+      <w:pPr>
+        <w:spacing w:after="0" w:line="240" w:lineRule="auto"/>
+      </w:pPr>
+    </w:p>
+    <w:p>
+      <w:pPr>
+        <w:spacing w:after="0" w:line="240" w:lineRule="auto"/>
+        <w:jc w:val="right"/>
+        <w:rPr>
+          <w:lang w:val="en-US"/>
+        </w:rPr>
+      </w:pPr>
+      <w:r>
+        <w:t xml:space="preserve">Ако може да се направи за всички страници с листове (като </w:t>
+      </w:r>
+      <w:r>
+        <w:rPr>
+          <w:lang w:val="en-US"/>
+        </w:rPr>
+        <w:t xml:space="preserve">06-blog.html, </w:t>
+      </w:r>
+      <w:r>
+        <w:t>02-</w:t>
+      </w:r>
+      <w:r>
+        <w:rPr>
+          <w:lang w:val="en-US"/>
+        </w:rPr>
+        <w:t xml:space="preserve">nights.html </w:t>
+      </w:r>
+      <w:r>
+        <w:t>и др.) посетителя да избира по колко да са видими на страница (5,10,20,50 и т.н.). Да обсъдим.</w:t>
+      </w:r>
     </w:p>
     <w:sectPr>
       <w:pgSz w:w="11906" w:h="16838"/>

</xml_diff>